<commit_message>
re-organize structure, finish testing specification, updated readme
</commit_message>
<xml_diff>
--- a/Documentation/MessageSequence.docx
+++ b/Documentation/MessageSequence.docx
@@ -4,8 +4,13 @@
   <w:body>
     <w:p>
       <w:r>
-        <w:t>Message sequence for operations in Btalk:</w:t>
-      </w:r>
+        <w:t>Message s</w:t>
+      </w:r>
+      <w:r>
+        <w:t>equence for operations in Btalk (unfinished version)</w:t>
+      </w:r>
+      <w:bookmarkStart w:id="0" w:name="_GoBack"/>
+      <w:bookmarkEnd w:id="0"/>
     </w:p>
     <w:p>
       <w:pPr>
@@ -4701,8 +4706,6 @@
         </w:rPr>
         <w:t>if both are set, server will send back 2 messages above in the order mentioned.</w:t>
       </w:r>
-      <w:bookmarkStart w:id="0" w:name="_GoBack"/>
-      <w:bookmarkEnd w:id="0"/>
       <w:r>
         <w:rPr>
           <w:rFonts w:ascii="Tahoma" w:hAnsi="Tahoma" w:cs="Tahoma"/>

</xml_diff>